<commit_message>
updated the navbar and created a fully functioning footer
</commit_message>
<xml_diff>
--- a/todo.docx
+++ b/todo.docx
@@ -71,10 +71,49 @@
       <w:r>
         <w:t xml:space="preserve">  </w:t>
       </w:r>
+    </w:p>
+    <w:p/>
+    <w:p>
+      <w:pPr>
+        <w:rPr>
+          <w:highlight w:val="cyan"/>
+        </w:rPr>
+      </w:pPr>
+      <w:r>
+        <w:rPr>
+          <w:highlight w:val="cyan"/>
+        </w:rPr>
+        <w:t>Róslín</w:t>
+      </w:r>
+    </w:p>
+    <w:p>
+      <w:pPr>
+        <w:rPr>
+          <w:highlight w:val="cyan"/>
+        </w:rPr>
+      </w:pPr>
+      <w:r>
+        <w:rPr>
+          <w:highlight w:val="cyan"/>
+        </w:rPr>
+        <w:t xml:space="preserve">sign in  // email., usenamr, password, picture(optional) -- (takkar) -- profile logo xx </w:t>
+      </w:r>
+    </w:p>
+    <w:p>
+      <w:pPr>
+        <w:rPr>
+          <w:highlight w:val="cyan"/>
+        </w:rPr>
+      </w:pPr>
+      <w:r>
+        <w:rPr>
+          <w:highlight w:val="cyan"/>
+        </w:rPr>
+        <w:t>sign up  (takkar) xx</w:t>
+      </w:r>
       <w:bookmarkStart w:id="0" w:name="_GoBack"/>
       <w:bookmarkEnd w:id="0"/>
     </w:p>
-    <w:p/>
     <w:p>
       <w:pPr>
         <w:rPr>
@@ -85,80 +124,7 @@
         <w:rPr>
           <w:highlight w:val="cyan"/>
         </w:rPr>
-        <w:t>Róslín</w:t>
-      </w:r>
-    </w:p>
-    <w:p>
-      <w:pPr>
-        <w:rPr>
-          <w:highlight w:val="cyan"/>
-        </w:rPr>
-      </w:pPr>
-      <w:r>
-        <w:rPr>
-          <w:highlight w:val="cyan"/>
-        </w:rPr>
-        <w:t xml:space="preserve">sign in  // email., usenamr, password, picture(optional) -- (takkar) -- profile logo xx </w:t>
-      </w:r>
-    </w:p>
-    <w:p>
-      <w:pPr>
-        <w:rPr>
-          <w:highlight w:val="cyan"/>
-        </w:rPr>
-      </w:pPr>
-      <w:r>
-        <w:rPr>
-          <w:highlight w:val="cyan"/>
-        </w:rPr>
-        <w:t>sign up  (takkar) xx</w:t>
-      </w:r>
-    </w:p>
-    <w:p>
-      <w:pPr>
-        <w:rPr>
-          <w:highlight w:val="cyan"/>
-        </w:rPr>
-      </w:pPr>
-      <w:r>
-        <w:rPr>
-          <w:highlight w:val="cyan"/>
-        </w:rPr>
-        <w:t>navigation bar xx</w:t>
-      </w:r>
-    </w:p>
-    <w:p>
-      <w:pPr>
-        <w:rPr>
-          <w:highlight w:val="cyan"/>
-        </w:rPr>
-      </w:pPr>
-      <w:r>
-        <w:rPr>
-          <w:highlight w:val="cyan"/>
-        </w:rPr>
-        <w:t>add to cart button</w:t>
-      </w:r>
-    </w:p>
-    <w:p>
-      <w:pPr>
-        <w:rPr>
-          <w:highlight w:val="cyan"/>
-        </w:rPr>
-      </w:pPr>
-      <w:r>
-        <w:rPr>
-          <w:highlight w:val="cyan"/>
-        </w:rPr>
         <w:t>profile xx edit name, edit picture, edit email --erfiðast</w:t>
-      </w:r>
-    </w:p>
-    <w:p>
-      <w:r>
-        <w:rPr>
-          <w:highlight w:val="cyan"/>
-        </w:rPr>
-        <w:t>user í database</w:t>
       </w:r>
     </w:p>
     <w:p/>
@@ -365,22 +331,26 @@
     <w:p>
       <w:r>
         <w:tab/>
+      </w:r>
+    </w:p>
+    <w:p>
+      <w:r>
         <w:t>--geyma þangað til síðast --</w:t>
       </w:r>
     </w:p>
     <w:p>
       <w:r>
+        <w:t>working checkout that keeps the information</w:t>
+      </w:r>
+    </w:p>
+    <w:p>
+      <w:r>
+        <w:t xml:space="preserve">working search bar // search history -- sambærilegt og amazon  </w:t>
+      </w:r>
+    </w:p>
+    <w:p>
+      <w:r>
         <w:lastRenderedPageBreak/>
-        <w:t>working checkout that keeps the information</w:t>
-      </w:r>
-    </w:p>
-    <w:p>
-      <w:r>
-        <w:t xml:space="preserve">working search bar // search history -- sambærilegt og amazon  </w:t>
-      </w:r>
-    </w:p>
-    <w:p>
-      <w:r>
         <w:t>make phone friendly xxx</w:t>
       </w:r>
     </w:p>
@@ -533,6 +503,7 @@
     <w:lsdException w:name="HTML Sample" w:semiHidden="1" w:unhideWhenUsed="1"/>
     <w:lsdException w:name="HTML Typewriter" w:semiHidden="1" w:unhideWhenUsed="1"/>
     <w:lsdException w:name="HTML Variable" w:semiHidden="1" w:unhideWhenUsed="1"/>
+    <w:lsdException w:name="Normal Table" w:semiHidden="1" w:unhideWhenUsed="1"/>
     <w:lsdException w:name="annotation subject" w:semiHidden="1" w:unhideWhenUsed="1"/>
     <w:lsdException w:name="No List" w:semiHidden="1" w:unhideWhenUsed="1"/>
     <w:lsdException w:name="Outline List 1" w:semiHidden="1" w:unhideWhenUsed="1"/>
@@ -578,9 +549,11 @@
     <w:lsdException w:name="Table Subtle 1" w:semiHidden="1" w:unhideWhenUsed="1"/>
     <w:lsdException w:name="Table Subtle 2" w:semiHidden="1" w:unhideWhenUsed="1"/>
     <w:lsdException w:name="Table Web 1" w:semiHidden="1" w:unhideWhenUsed="1"/>
+    <w:lsdException w:name="Table Web 2" w:semiHidden="1" w:unhideWhenUsed="1"/>
     <w:lsdException w:name="Table Web 3" w:semiHidden="1" w:unhideWhenUsed="1"/>
     <w:lsdException w:name="Balloon Text" w:semiHidden="1" w:unhideWhenUsed="1"/>
     <w:lsdException w:name="Table Grid" w:uiPriority="39"/>
+    <w:lsdException w:name="Table Theme" w:semiHidden="1" w:unhideWhenUsed="1"/>
     <w:lsdException w:name="Placeholder Text" w:semiHidden="1"/>
     <w:lsdException w:name="No Spacing" w:uiPriority="1" w:qFormat="1"/>
     <w:lsdException w:name="Light Shading" w:uiPriority="60"/>

</xml_diff>

<commit_message>
added the search app
</commit_message>
<xml_diff>
--- a/todo.docx
+++ b/todo.docx
@@ -34,17 +34,23 @@
         </w:rPr>
         <w:t>cart - able to remove product  -- lookið</w:t>
       </w:r>
-    </w:p>
-    <w:p>
-      <w:pPr>
+      <w:r>
         <w:rPr>
           <w:highlight w:val="yellow"/>
         </w:rPr>
-      </w:pPr>
-      <w:r>
+        <w:t xml:space="preserve">  </w:t>
+      </w:r>
+    </w:p>
+    <w:p>
+      <w:pPr>
         <w:rPr>
           <w:highlight w:val="yellow"/>
         </w:rPr>
+      </w:pPr>
+      <w:r>
+        <w:rPr>
+          <w:highlight w:val="yellow"/>
+        </w:rPr>
         <w:t>checkout (contact/payment info) -- ekki hægt að ýta pay ef það vantar eitthvað  --- back - pay</w:t>
       </w:r>
     </w:p>
@@ -96,227 +102,176 @@
         <w:rPr>
           <w:highlight w:val="cyan"/>
         </w:rPr>
-        <w:t>sign in  // email., usenamr, password, picture(optional) --</w:t>
+        <w:t xml:space="preserve">sign in  // email., usenamr, password, picture(optional) ---- profile logo xx </w:t>
+      </w:r>
+    </w:p>
+    <w:p>
+      <w:pPr>
+        <w:rPr>
+          <w:highlight w:val="cyan"/>
+        </w:rPr>
+      </w:pPr>
+      <w:r>
+        <w:rPr>
+          <w:highlight w:val="cyan"/>
+        </w:rPr>
+        <w:t>profile xx edit name, edit picture, edit email --erfiðast</w:t>
+      </w:r>
+    </w:p>
+    <w:p/>
+    <w:p/>
+    <w:p>
+      <w:pPr>
+        <w:rPr>
+          <w:highlight w:val="magenta"/>
+        </w:rPr>
+      </w:pPr>
+      <w:r>
+        <w:rPr>
+          <w:highlight w:val="magenta"/>
+        </w:rPr>
+        <w:t>Jevgenija</w:t>
+      </w:r>
+    </w:p>
+    <w:p>
+      <w:pPr>
+        <w:rPr>
+          <w:highlight w:val="magenta"/>
+        </w:rPr>
+      </w:pPr>
+      <w:r>
+        <w:rPr>
+          <w:highlight w:val="magenta"/>
+        </w:rPr>
+        <w:t xml:space="preserve">add admin part of the site </w:t>
+      </w:r>
+    </w:p>
+    <w:p>
+      <w:pPr>
+        <w:rPr>
+          <w:highlight w:val="magenta"/>
+        </w:rPr>
+      </w:pPr>
+      <w:r>
+        <w:rPr>
+          <w:highlight w:val="magenta"/>
+        </w:rPr>
+        <w:t xml:space="preserve">admin can: </w:t>
+      </w:r>
+    </w:p>
+    <w:p>
+      <w:pPr>
+        <w:rPr>
+          <w:highlight w:val="magenta"/>
+        </w:rPr>
+      </w:pPr>
+      <w:r>
+        <w:rPr>
+          <w:highlight w:val="magenta"/>
+        </w:rPr>
+        <w:tab/>
+      </w:r>
+      <w:r>
+        <w:rPr>
+          <w:highlight w:val="magenta"/>
+        </w:rPr>
+        <w:t>*</w:t>
+      </w:r>
+      <w:r>
+        <w:rPr>
+          <w:highlight w:val="magenta"/>
+        </w:rPr>
+        <w:t>edit product</w:t>
+      </w:r>
+    </w:p>
+    <w:p>
+      <w:pPr>
+        <w:rPr>
+          <w:highlight w:val="magenta"/>
+        </w:rPr>
+      </w:pPr>
+      <w:r>
+        <w:rPr>
+          <w:highlight w:val="magenta"/>
+        </w:rPr>
+        <w:tab/>
+      </w:r>
+      <w:r>
+        <w:rPr>
+          <w:highlight w:val="magenta"/>
+        </w:rPr>
+        <w:t>*</w:t>
+      </w:r>
+      <w:r>
+        <w:rPr>
+          <w:highlight w:val="magenta"/>
+        </w:rPr>
+        <w:t>add new product</w:t>
+      </w:r>
+    </w:p>
+    <w:p>
+      <w:pPr>
+        <w:rPr>
+          <w:highlight w:val="magenta"/>
+        </w:rPr>
+      </w:pPr>
+      <w:r>
+        <w:rPr>
+          <w:highlight w:val="magenta"/>
+        </w:rPr>
+        <w:tab/>
+      </w:r>
+      <w:r>
+        <w:rPr>
+          <w:highlight w:val="magenta"/>
+        </w:rPr>
+        <w:t>*</w:t>
+      </w:r>
+      <w:r>
+        <w:rPr>
+          <w:highlight w:val="magenta"/>
+        </w:rPr>
+        <w:t>delete product</w:t>
+      </w:r>
+    </w:p>
+    <w:p>
+      <w:r>
+        <w:rPr>
+          <w:highlight w:val="magenta"/>
+        </w:rPr>
+        <w:t>display one product</w:t>
+      </w:r>
+    </w:p>
+    <w:p/>
+    <w:p/>
+    <w:p>
+      <w:pPr>
+        <w:rPr>
+          <w:color w:val="FFFFFF" w:themeColor="background1"/>
+          <w:highlight w:val="blue"/>
+        </w:rPr>
+      </w:pPr>
+      <w:r>
+        <w:rPr>
+          <w:color w:val="FFFFFF" w:themeColor="background1"/>
+          <w:highlight w:val="blue"/>
+        </w:rPr>
+        <w:t>Berglind</w:t>
       </w:r>
       <w:bookmarkStart w:id="0" w:name="_GoBack"/>
       <w:bookmarkEnd w:id="0"/>
-      <w:r>
-        <w:rPr>
-          <w:highlight w:val="cyan"/>
-        </w:rPr>
-        <w:t xml:space="preserve">-- profile logo xx </w:t>
-      </w:r>
-    </w:p>
-    <w:p>
-      <w:pPr>
-        <w:rPr>
-          <w:highlight w:val="cyan"/>
-        </w:rPr>
-      </w:pPr>
-      <w:r>
-        <w:rPr>
-          <w:highlight w:val="cyan"/>
-        </w:rPr>
-        <w:t>profile xx edit name, edit picture, edit email --erfiðast</w:t>
-      </w:r>
-    </w:p>
-    <w:p/>
-    <w:p/>
-    <w:p>
-      <w:pPr>
-        <w:rPr>
-          <w:highlight w:val="magenta"/>
-        </w:rPr>
-      </w:pPr>
-      <w:r>
-        <w:rPr>
-          <w:highlight w:val="magenta"/>
-        </w:rPr>
-        <w:t>Jevgenija</w:t>
-      </w:r>
-    </w:p>
-    <w:p>
-      <w:pPr>
-        <w:rPr>
-          <w:highlight w:val="magenta"/>
-        </w:rPr>
-      </w:pPr>
-      <w:r>
-        <w:rPr>
-          <w:highlight w:val="magenta"/>
-        </w:rPr>
-        <w:t xml:space="preserve">add admin part of the site </w:t>
-      </w:r>
-    </w:p>
-    <w:p>
-      <w:pPr>
-        <w:rPr>
-          <w:highlight w:val="magenta"/>
-        </w:rPr>
-      </w:pPr>
-      <w:r>
-        <w:rPr>
-          <w:highlight w:val="magenta"/>
-        </w:rPr>
-        <w:t xml:space="preserve">admin can: </w:t>
-      </w:r>
-    </w:p>
-    <w:p>
-      <w:pPr>
-        <w:rPr>
-          <w:highlight w:val="magenta"/>
-        </w:rPr>
-      </w:pPr>
-      <w:r>
-        <w:rPr>
-          <w:highlight w:val="magenta"/>
-        </w:rPr>
-        <w:tab/>
-      </w:r>
-      <w:r>
-        <w:rPr>
-          <w:highlight w:val="magenta"/>
-        </w:rPr>
-        <w:t>*</w:t>
-      </w:r>
-      <w:r>
-        <w:rPr>
-          <w:highlight w:val="magenta"/>
-        </w:rPr>
-        <w:t>edit product</w:t>
-      </w:r>
-    </w:p>
-    <w:p>
-      <w:pPr>
-        <w:rPr>
-          <w:highlight w:val="magenta"/>
-        </w:rPr>
-      </w:pPr>
-      <w:r>
-        <w:rPr>
-          <w:highlight w:val="magenta"/>
-        </w:rPr>
-        <w:tab/>
-      </w:r>
-      <w:r>
-        <w:rPr>
-          <w:highlight w:val="magenta"/>
-        </w:rPr>
-        <w:t>*</w:t>
-      </w:r>
-      <w:r>
-        <w:rPr>
-          <w:highlight w:val="magenta"/>
-        </w:rPr>
-        <w:t>add new product</w:t>
-      </w:r>
-    </w:p>
-    <w:p>
-      <w:pPr>
-        <w:rPr>
-          <w:highlight w:val="magenta"/>
-        </w:rPr>
-      </w:pPr>
-      <w:r>
-        <w:rPr>
-          <w:highlight w:val="magenta"/>
-        </w:rPr>
-        <w:tab/>
-      </w:r>
-      <w:r>
-        <w:rPr>
-          <w:highlight w:val="magenta"/>
-        </w:rPr>
-        <w:t>*</w:t>
-      </w:r>
-      <w:r>
-        <w:rPr>
-          <w:highlight w:val="magenta"/>
-        </w:rPr>
-        <w:t>delete product</w:t>
-      </w:r>
-    </w:p>
-    <w:p>
-      <w:r>
-        <w:rPr>
-          <w:highlight w:val="magenta"/>
-        </w:rPr>
-        <w:t>display one product</w:t>
-      </w:r>
-    </w:p>
-    <w:p/>
-    <w:p/>
-    <w:p>
-      <w:pPr>
+    </w:p>
+    <w:p>
+      <w:pPr>
+        <w:rPr>
+          <w:color w:val="FFFFFF" w:themeColor="background1"/>
+        </w:rPr>
+      </w:pPr>
+      <w:r>
         <w:rPr>
           <w:color w:val="FFFFFF" w:themeColor="background1"/>
           <w:highlight w:val="blue"/>
         </w:rPr>
-      </w:pPr>
-      <w:r>
-        <w:rPr>
-          <w:color w:val="FFFFFF" w:themeColor="background1"/>
-          <w:highlight w:val="blue"/>
-        </w:rPr>
-        <w:t>Berglind</w:t>
-      </w:r>
-    </w:p>
-    <w:p>
-      <w:pPr>
-        <w:rPr>
-          <w:color w:val="FFFFFF" w:themeColor="background1"/>
-          <w:highlight w:val="blue"/>
-        </w:rPr>
-      </w:pPr>
-      <w:r>
-        <w:rPr>
-          <w:color w:val="FFFFFF" w:themeColor="background1"/>
-          <w:highlight w:val="blue"/>
-        </w:rPr>
-        <w:t>sort by price, name  -- gæti verið allproducts.all().order_by(name/price)</w:t>
-      </w:r>
-    </w:p>
-    <w:p>
-      <w:pPr>
-        <w:rPr>
-          <w:color w:val="FFFFFF" w:themeColor="background1"/>
-          <w:highlight w:val="blue"/>
-        </w:rPr>
-      </w:pPr>
-      <w:r>
-        <w:rPr>
-          <w:color w:val="FFFFFF" w:themeColor="background1"/>
-          <w:highlight w:val="blue"/>
-        </w:rPr>
-        <w:t>bæta við tökkunum í vefsíðuna</w:t>
-      </w:r>
-    </w:p>
-    <w:p>
-      <w:pPr>
-        <w:rPr>
-          <w:color w:val="FFFFFF" w:themeColor="background1"/>
-          <w:highlight w:val="blue"/>
-        </w:rPr>
-      </w:pPr>
-      <w:r>
-        <w:rPr>
-          <w:color w:val="FFFFFF" w:themeColor="background1"/>
-          <w:highlight w:val="blue"/>
-        </w:rPr>
-        <w:t>filter by manufacturer allproduct.filter(manufacturer="Nintendo"</w:t>
-      </w:r>
-    </w:p>
-    <w:p>
-      <w:pPr>
-        <w:rPr>
-          <w:color w:val="FFFFFF" w:themeColor="background1"/>
-        </w:rPr>
-      </w:pPr>
-      <w:r>
-        <w:rPr>
-          <w:color w:val="FFFFFF" w:themeColor="background1"/>
-          <w:highlight w:val="blue"/>
-        </w:rPr>
         <w:t>fylla inn í home - accessories</w:t>
       </w:r>
     </w:p>
@@ -348,18 +303,18 @@
     </w:p>
     <w:p>
       <w:r>
+        <w:t>make mac friendly xxx</w:t>
+      </w:r>
+    </w:p>
+    <w:p/>
+    <w:p>
+      <w:r>
+        <w:t>xx= er í navigation bar</w:t>
+      </w:r>
+    </w:p>
+    <w:p>
+      <w:r>
         <w:lastRenderedPageBreak/>
-        <w:t>make mac friendly xxx</w:t>
-      </w:r>
-    </w:p>
-    <w:p/>
-    <w:p>
-      <w:r>
-        <w:t>xx= er í navigation bar</w:t>
-      </w:r>
-    </w:p>
-    <w:p>
-      <w:r>
         <w:t>xxx = css skjal</w:t>
       </w:r>
     </w:p>

</xml_diff>

<commit_message>
now the search bar is fully working
</commit_message>
<xml_diff>
--- a/todo.docx
+++ b/todo.docx
@@ -32,40 +32,6 @@
         <w:rPr>
           <w:highlight w:val="yellow"/>
         </w:rPr>
-        <w:t>cart - able to remove product</w:t>
-      </w:r>
-    </w:p>
-    <w:p>
-      <w:r>
-        <w:rPr>
-          <w:highlight w:val="yellow"/>
-        </w:rPr>
-        <w:t>working checkout that keeps the information</w:t>
-      </w:r>
-    </w:p>
-    <w:p>
-      <w:pPr>
-        <w:rPr>
-          <w:highlight w:val="yellow"/>
-        </w:rPr>
-      </w:pPr>
-      <w:r>
-        <w:rPr>
-          <w:highlight w:val="yellow"/>
-        </w:rPr>
-        <w:t>checkout (contact/payment info) -- ekki hægt að ýta pay ef það vantar eitthvað  --- back - pay</w:t>
-      </w:r>
-    </w:p>
-    <w:p>
-      <w:pPr>
-        <w:rPr>
-          <w:highlight w:val="yellow"/>
-        </w:rPr>
-      </w:pPr>
-      <w:r>
-        <w:rPr>
-          <w:highlight w:val="yellow"/>
-        </w:rPr>
         <w:t>read only review  back - pay</w:t>
       </w:r>
     </w:p>
@@ -229,94 +195,65 @@
         <w:t xml:space="preserve"> takki</w:t>
       </w:r>
     </w:p>
-    <w:p/>
-    <w:p>
-      <w:pPr>
-        <w:rPr>
-          <w:color w:val="FFFFFF" w:themeColor="background1"/>
-          <w:highlight w:val="blue"/>
-        </w:rPr>
-      </w:pPr>
-      <w:r>
-        <w:rPr>
-          <w:color w:val="FFFFFF" w:themeColor="background1"/>
-          <w:highlight w:val="blue"/>
-        </w:rPr>
-        <w:t>Berglind</w:t>
-      </w:r>
-    </w:p>
-    <w:p>
-      <w:pPr>
-        <w:rPr>
-          <w:color w:val="FFFFFF" w:themeColor="background1"/>
-          <w:highlight w:val="blue"/>
-        </w:rPr>
-      </w:pPr>
-      <w:r>
-        <w:rPr>
-          <w:color w:val="FFFFFF" w:themeColor="background1"/>
-          <w:highlight w:val="blue"/>
-        </w:rPr>
-        <w:t>make phone friendly xxx</w:t>
-      </w:r>
-    </w:p>
-    <w:p>
-      <w:pPr>
-        <w:rPr>
-          <w:color w:val="FFFFFF" w:themeColor="background1"/>
-        </w:rPr>
-      </w:pPr>
-      <w:r>
-        <w:rPr>
-          <w:color w:val="FFFFFF" w:themeColor="background1"/>
-          <w:highlight w:val="blue"/>
-        </w:rPr>
-        <w:t>make mac friendly xxx</w:t>
-      </w:r>
-    </w:p>
-    <w:p>
-      <w:pPr>
-        <w:rPr>
-          <w:color w:val="FFFFFF" w:themeColor="background1"/>
-        </w:rPr>
-      </w:pPr>
-    </w:p>
-    <w:p>
-      <w:pPr>
-        <w:ind w:firstLine="708"/>
-      </w:pPr>
-      <w:r>
-        <w:t>--geyma þangað til síðast --</w:t>
-      </w:r>
-    </w:p>
-    <w:p>
-      <w:r>
-        <w:t>S</w:t>
-      </w:r>
-      <w:r>
-        <w:t>earch</w:t>
-      </w:r>
-      <w:r>
-        <w:t>/browse</w:t>
-      </w:r>
+    <w:p>
+      <w:pPr>
+        <w:rPr>
+          <w:highlight w:val="magenta"/>
+        </w:rPr>
+      </w:pPr>
       <w:bookmarkStart w:id="0" w:name="_GoBack"/>
       <w:bookmarkEnd w:id="0"/>
-      <w:r>
-        <w:t xml:space="preserve"> history -- sambærilegt og amazon  </w:t>
+    </w:p>
+    <w:p>
+      <w:pPr>
+        <w:ind w:firstLine="708"/>
+      </w:pPr>
+      <w:r>
+        <w:t>--geyma þangað til síðast --</w:t>
+      </w:r>
+    </w:p>
+    <w:p>
+      <w:r>
+        <w:t>S</w:t>
+      </w:r>
+      <w:r>
+        <w:t>earch</w:t>
+      </w:r>
+      <w:r>
+        <w:t>/browse</w:t>
+      </w:r>
+      <w:r>
+        <w:t xml:space="preserve"> history -- sambærilegt og amazon</w:t>
+      </w:r>
+    </w:p>
+    <w:p>
+      <w:r>
+        <w:rPr>
+          <w:highlight w:val="yellow"/>
+        </w:rPr>
+        <w:t>working checkout that keeps the information</w:t>
+      </w:r>
+    </w:p>
+    <w:p>
+      <w:pPr>
+        <w:rPr>
+          <w:highlight w:val="yellow"/>
+        </w:rPr>
+      </w:pPr>
+      <w:r>
+        <w:rPr>
+          <w:highlight w:val="yellow"/>
+        </w:rPr>
+        <w:t>checkout (contact/payment info) -- ekki hægt að ýta pay ef það vantar eitthvað  --- back - pay</w:t>
       </w:r>
     </w:p>
     <w:p/>
+    <w:p>
+      <w:r>
+        <w:t xml:space="preserve">  </w:t>
+      </w:r>
+    </w:p>
     <w:p/>
-    <w:p>
-      <w:r>
-        <w:t>xx= er í navigation bar</w:t>
-      </w:r>
-    </w:p>
-    <w:p>
-      <w:r>
-        <w:t>xxx = css skjal</w:t>
-      </w:r>
-    </w:p>
     <w:sectPr>
       <w:pgSz w:w="11906" w:h="16838"/>
       <w:pgMar w:top="1417" w:right="1417" w:bottom="1417" w:left="1417" w:header="708" w:footer="708" w:gutter="0"/>

</xml_diff>

<commit_message>
did the search history and made some questions to ask the TA tomorrow
</commit_message>
<xml_diff>
--- a/todo.docx
+++ b/todo.docx
@@ -19,20 +19,6 @@
           <w:highlight w:val="yellow"/>
         </w:rPr>
         <w:tab/>
-        <w:t>--lookið-display -- síðan function--</w:t>
-      </w:r>
-    </w:p>
-    <w:p>
-      <w:pPr>
-        <w:rPr>
-          <w:highlight w:val="yellow"/>
-        </w:rPr>
-      </w:pPr>
-      <w:r>
-        <w:rPr>
-          <w:highlight w:val="yellow"/>
-        </w:rPr>
-        <w:t>read only review  back - pay</w:t>
       </w:r>
     </w:p>
     <w:p/>
@@ -201,50 +187,23 @@
           <w:highlight w:val="magenta"/>
         </w:rPr>
       </w:pPr>
+    </w:p>
+    <w:p>
+      <w:pPr>
+        <w:ind w:firstLine="708"/>
+      </w:pPr>
+      <w:r>
+        <w:t>--geyma þangað til síðast --</w:t>
+      </w:r>
+    </w:p>
+    <w:p>
       <w:bookmarkStart w:id="0" w:name="_GoBack"/>
       <w:bookmarkEnd w:id="0"/>
-    </w:p>
-    <w:p>
-      <w:pPr>
-        <w:ind w:firstLine="708"/>
-      </w:pPr>
-      <w:r>
-        <w:t>--geyma þangað til síðast --</w:t>
-      </w:r>
-    </w:p>
-    <w:p>
-      <w:r>
-        <w:t>S</w:t>
-      </w:r>
-      <w:r>
-        <w:t>earch</w:t>
-      </w:r>
-      <w:r>
-        <w:t>/browse</w:t>
-      </w:r>
-      <w:r>
-        <w:t xml:space="preserve"> history -- sambærilegt og amazon</w:t>
-      </w:r>
-    </w:p>
-    <w:p>
       <w:r>
         <w:rPr>
           <w:highlight w:val="yellow"/>
         </w:rPr>
         <w:t>working checkout that keeps the information</w:t>
-      </w:r>
-    </w:p>
-    <w:p>
-      <w:pPr>
-        <w:rPr>
-          <w:highlight w:val="yellow"/>
-        </w:rPr>
-      </w:pPr>
-      <w:r>
-        <w:rPr>
-          <w:highlight w:val="yellow"/>
-        </w:rPr>
-        <w:t>checkout (contact/payment info) -- ekki hægt að ýta pay ef það vantar eitthvað  --- back - pay</w:t>
       </w:r>
     </w:p>
     <w:p/>

</xml_diff>

<commit_message>
now the products are clickable in the browser history
</commit_message>
<xml_diff>
--- a/todo.docx
+++ b/todo.docx
@@ -12,66 +12,18 @@
         <w:rPr>
           <w:highlight w:val="yellow"/>
         </w:rPr>
-        <w:t>Hörður</w:t>
-      </w:r>
-      <w:r>
-        <w:rPr>
-          <w:highlight w:val="yellow"/>
-        </w:rPr>
-        <w:tab/>
-      </w:r>
-    </w:p>
-    <w:p/>
-    <w:p>
-      <w:pPr>
-        <w:rPr>
-          <w:highlight w:val="cyan"/>
-        </w:rPr>
-      </w:pPr>
-      <w:r>
-        <w:rPr>
-          <w:highlight w:val="cyan"/>
-        </w:rPr>
-        <w:t>Róslín</w:t>
-      </w:r>
-    </w:p>
-    <w:p>
-      <w:r>
-        <w:rPr>
-          <w:highlight w:val="cyan"/>
-        </w:rPr>
-        <w:t xml:space="preserve">profile xx edit name, </w:t>
-      </w:r>
-      <w:r>
-        <w:t>image</w:t>
-      </w:r>
-    </w:p>
-    <w:p>
-      <w:bookmarkStart w:id="0" w:name="_GoBack"/>
-      <w:bookmarkEnd w:id="0"/>
-    </w:p>
-    <w:p>
-      <w:pPr>
-        <w:rPr>
-          <w:highlight w:val="magenta"/>
-        </w:rPr>
-      </w:pPr>
-      <w:r>
-        <w:rPr>
-          <w:highlight w:val="magenta"/>
-        </w:rPr>
         <w:t>Jevgenija</w:t>
       </w:r>
     </w:p>
     <w:p>
       <w:pPr>
         <w:rPr>
-          <w:highlight w:val="magenta"/>
+          <w:highlight w:val="yellow"/>
         </w:rPr>
       </w:pPr>
       <w:r>
         <w:rPr>
-          <w:highlight w:val="magenta"/>
+          <w:highlight w:val="yellow"/>
         </w:rPr>
         <w:t xml:space="preserve">add admin part of the site </w:t>
       </w:r>
@@ -79,12 +31,12 @@
     <w:p>
       <w:pPr>
         <w:rPr>
-          <w:highlight w:val="magenta"/>
+          <w:highlight w:val="yellow"/>
         </w:rPr>
       </w:pPr>
       <w:r>
         <w:rPr>
-          <w:highlight w:val="magenta"/>
+          <w:highlight w:val="yellow"/>
         </w:rPr>
         <w:t xml:space="preserve">admin can: </w:t>
       </w:r>
@@ -92,30 +44,19 @@
     <w:p>
       <w:pPr>
         <w:rPr>
-          <w:highlight w:val="magenta"/>
+          <w:highlight w:val="yellow"/>
         </w:rPr>
       </w:pPr>
       <w:r>
         <w:rPr>
-          <w:highlight w:val="magenta"/>
+          <w:highlight w:val="yellow"/>
         </w:rPr>
         <w:tab/>
+        <w:t>*edit product</w:t>
       </w:r>
       <w:r>
         <w:rPr>
-          <w:highlight w:val="magenta"/>
-        </w:rPr>
-        <w:t>*</w:t>
-      </w:r>
-      <w:r>
-        <w:rPr>
-          <w:highlight w:val="magenta"/>
-        </w:rPr>
-        <w:t>edit product</w:t>
-      </w:r>
-      <w:r>
-        <w:rPr>
-          <w:highlight w:val="magenta"/>
+          <w:highlight w:val="yellow"/>
         </w:rPr>
         <w:t xml:space="preserve"> takkar</w:t>
       </w:r>
@@ -123,86 +64,21 @@
     <w:p>
       <w:pPr>
         <w:rPr>
-          <w:highlight w:val="magenta"/>
+          <w:highlight w:val="yellow"/>
         </w:rPr>
       </w:pPr>
       <w:r>
         <w:rPr>
-          <w:highlight w:val="magenta"/>
+          <w:highlight w:val="yellow"/>
         </w:rPr>
         <w:tab/>
+        <w:t>*delete product</w:t>
       </w:r>
       <w:r>
         <w:rPr>
-          <w:highlight w:val="magenta"/>
-        </w:rPr>
-        <w:t>*</w:t>
-      </w:r>
-      <w:r>
-        <w:rPr>
-          <w:highlight w:val="magenta"/>
-        </w:rPr>
-        <w:t>add new product</w:t>
-      </w:r>
-      <w:r>
-        <w:rPr>
-          <w:highlight w:val="magenta"/>
-        </w:rPr>
-        <w:t xml:space="preserve"> takkar </w:t>
-      </w:r>
-    </w:p>
-    <w:p>
-      <w:pPr>
-        <w:rPr>
-          <w:highlight w:val="magenta"/>
-        </w:rPr>
-      </w:pPr>
-      <w:r>
-        <w:rPr>
-          <w:highlight w:val="magenta"/>
-        </w:rPr>
-        <w:tab/>
-      </w:r>
-      <w:r>
-        <w:rPr>
-          <w:highlight w:val="magenta"/>
-        </w:rPr>
-        <w:t>*</w:t>
-      </w:r>
-      <w:r>
-        <w:rPr>
-          <w:highlight w:val="magenta"/>
-        </w:rPr>
-        <w:t>delete product</w:t>
-      </w:r>
-      <w:r>
-        <w:rPr>
-          <w:highlight w:val="magenta"/>
+          <w:highlight w:val="yellow"/>
         </w:rPr>
         <w:t xml:space="preserve"> takki</w:t>
-      </w:r>
-    </w:p>
-    <w:p>
-      <w:pPr>
-        <w:rPr>
-          <w:highlight w:val="magenta"/>
-        </w:rPr>
-      </w:pPr>
-    </w:p>
-    <w:p>
-      <w:pPr>
-        <w:ind w:firstLine="708"/>
-      </w:pPr>
-      <w:r>
-        <w:t>--geyma þangað til síðast --</w:t>
-      </w:r>
-    </w:p>
-    <w:p>
-      <w:r>
-        <w:rPr>
-          <w:highlight w:val="yellow"/>
-        </w:rPr>
-        <w:t>working checkout that keeps the information</w:t>
       </w:r>
     </w:p>
     <w:p/>
@@ -211,7 +87,10 @@
         <w:t xml:space="preserve">  </w:t>
       </w:r>
     </w:p>
-    <w:p/>
+    <w:p>
+      <w:bookmarkStart w:id="0" w:name="_GoBack"/>
+      <w:bookmarkEnd w:id="0"/>
+    </w:p>
     <w:sectPr>
       <w:pgSz w:w="11906" w:h="16838"/>
       <w:pgMar w:top="1417" w:right="1417" w:bottom="1417" w:left="1417" w:header="708" w:footer="708" w:gutter="0"/>

</xml_diff>